<commit_message>
Edit docx and add script
</commit_message>
<xml_diff>
--- a/Zavetnaya_Yashenkov_lab1.docx
+++ b/Zavetnaya_Yashenkov_lab1.docx
@@ -2224,10 +2224,7 @@
         <w:t xml:space="preserve">описывает основные секции памяти, </w:t>
       </w:r>
       <w:r>
-        <w:t>основные прерывания</w:t>
-      </w:r>
-      <w:r>
-        <w:t xml:space="preserve">, </w:t>
+        <w:t xml:space="preserve">основные прерывания, </w:t>
       </w:r>
       <w:r>
         <w:t>которые будут использоваться нашим устройством во время работы.</w:t>
@@ -2387,10 +2384,7 @@
       </w:r>
       <w:proofErr w:type="spellEnd"/>
       <w:r>
-        <w:t xml:space="preserve">, </w:t>
-      </w:r>
-      <w:r>
-        <w:t>и</w:t>
+        <w:t>, и</w:t>
       </w:r>
       <w:r>
         <w:t>нициализ</w:t>
@@ -2877,6 +2871,35 @@
     </w:p>
     <w:p>
       <w:pPr>
+        <w:pStyle w:val="af1"/>
+      </w:pPr>
+      <w:r>
+        <w:t>PD15-PD12 – ножки</w:t>
+      </w:r>
+    </w:p>
+    <w:p>
+      <w:pPr>
+        <w:pStyle w:val="af1"/>
+      </w:pPr>
+      <w:r>
+        <w:t>GPIOD – Порт для подключения светодиодов</w:t>
+      </w:r>
+    </w:p>
+    <w:p>
+      <w:pPr>
+        <w:pStyle w:val="af1"/>
+      </w:pPr>
+      <w:r>
+        <w:t xml:space="preserve">Порт PA0 – пользовательская </w:t>
+      </w:r>
+      <w:proofErr w:type="spellStart"/>
+      <w:r>
+        <w:t>кнопк</w:t>
+      </w:r>
+      <w:proofErr w:type="spellEnd"/>
+    </w:p>
+    <w:p>
+      <w:pPr>
         <w:pStyle w:val="a2"/>
       </w:pPr>
       <w:r>
@@ -2893,6 +2916,19 @@
     </w:p>
     <w:p>
       <w:pPr>
+        <w:pStyle w:val="af1"/>
+      </w:pPr>
+      <w:proofErr w:type="spellStart"/>
+      <w:r>
+        <w:t>Renode</w:t>
+      </w:r>
+      <w:proofErr w:type="spellEnd"/>
+      <w:r>
+        <w:t xml:space="preserve"> используется для эмулирования платы для отладки приложения, когда нет физической платы</w:t>
+      </w:r>
+    </w:p>
+    <w:p>
+      <w:pPr>
         <w:pStyle w:val="a2"/>
       </w:pPr>
       <w:r>
@@ -2917,6 +2953,22 @@
     </w:p>
     <w:p>
       <w:pPr>
+        <w:pStyle w:val="af1"/>
+      </w:pPr>
+      <w:r>
+        <w:t xml:space="preserve">С помощью команды </w:t>
+      </w:r>
+      <w:proofErr w:type="spellStart"/>
+      <w:r>
+        <w:t>peripherals</w:t>
+      </w:r>
+      <w:proofErr w:type="spellEnd"/>
+      <w:r>
+        <w:t>.</w:t>
+      </w:r>
+    </w:p>
+    <w:p>
+      <w:pPr>
         <w:pStyle w:val="a2"/>
       </w:pPr>
       <w:r>
@@ -2941,6 +2993,19 @@
     </w:p>
     <w:p>
       <w:pPr>
+        <w:pStyle w:val="af1"/>
+      </w:pPr>
+      <w:r>
+        <w:t xml:space="preserve">Для настройки функционала </w:t>
+      </w:r>
+      <w:proofErr w:type="spellStart"/>
+      <w:r>
+        <w:t>пинов</w:t>
+      </w:r>
+      <w:proofErr w:type="spellEnd"/>
+    </w:p>
+    <w:p>
+      <w:pPr>
         <w:pStyle w:val="a2"/>
       </w:pPr>
       <w:r>
@@ -2966,6 +3031,24 @@
     <w:p>
       <w:pPr>
         <w:pStyle w:val="a2"/>
+        <w:numPr>
+          <w:ilvl w:val="0"/>
+          <w:numId w:val="0"/>
+        </w:numPr>
+        <w:ind w:left="709"/>
+      </w:pPr>
+      <w:r>
+        <w:t xml:space="preserve">Для инвертирования состояния </w:t>
+      </w:r>
+      <w:proofErr w:type="spellStart"/>
+      <w:r>
+        <w:t>пина</w:t>
+      </w:r>
+      <w:proofErr w:type="spellEnd"/>
+    </w:p>
+    <w:p>
+      <w:pPr>
+        <w:pStyle w:val="a2"/>
       </w:pPr>
       <w:r>
         <w:t>В чем отличия драйвера HAL от драйвера LL?</w:t>
@@ -2973,6 +3056,28 @@
     </w:p>
     <w:p>
       <w:pPr>
+        <w:pStyle w:val="af1"/>
+      </w:pPr>
+      <w:r>
+        <w:t>HAL-драйверы ориентированы не на периферийные устройства микроконтроллера, а на функциональные возможности этих устройств.</w:t>
+      </w:r>
+    </w:p>
+    <w:p>
+      <w:pPr>
+        <w:pStyle w:val="af1"/>
+      </w:pPr>
+      <w:r>
+        <w:t xml:space="preserve">Драйверы LL обеспечивают элементарные операции с регистрами периферии микроконтроллера. Их функции в точности повторяют возможные действия с регистрами. </w:t>
+      </w:r>
+      <w:r>
+        <w:t>По сути,</w:t>
+      </w:r>
+      <w:r>
+        <w:t xml:space="preserve"> это те же операции с именами библиотеки CMSIS, только используется не прямой доступ к регистрам, а функции. И данные для конфигурации задаются не в числовой форме, а в виде символьных констант</w:t>
+      </w:r>
+    </w:p>
+    <w:p>
+      <w:pPr>
         <w:pStyle w:val="a2"/>
       </w:pPr>
       <w:r>
@@ -2989,6 +3094,20 @@
     </w:p>
     <w:p>
       <w:pPr>
+        <w:pStyle w:val="af1"/>
+      </w:pPr>
+      <w:r>
+        <w:lastRenderedPageBreak/>
+        <w:t xml:space="preserve">Настройка тактирования </w:t>
+      </w:r>
+      <w:proofErr w:type="spellStart"/>
+      <w:r>
+        <w:t>перифери</w:t>
+      </w:r>
+      <w:proofErr w:type="spellEnd"/>
+    </w:p>
+    <w:p>
+      <w:pPr>
         <w:pStyle w:val="a2"/>
       </w:pPr>
       <w:r>
@@ -3005,6 +3124,64 @@
     </w:p>
     <w:p>
       <w:pPr>
+        <w:pStyle w:val="af1"/>
+      </w:pPr>
+      <w:r>
+        <w:t xml:space="preserve">В файле </w:t>
+      </w:r>
+      <w:r>
+        <w:t>startup_stm32f407vgtx.s</w:t>
+      </w:r>
+      <w:r>
+        <w:t xml:space="preserve"> находится </w:t>
+      </w:r>
+      <w:proofErr w:type="spellStart"/>
+      <w:r>
+        <w:t>assembly</w:t>
+      </w:r>
+      <w:proofErr w:type="spellEnd"/>
+      <w:r>
+        <w:t>-</w:t>
+      </w:r>
+      <w:r>
+        <w:t>код</w:t>
+      </w:r>
+      <w:r>
+        <w:t>, который описывает основные секции памяти, основные прерывания, которые будут использоваться нашим устройством во время работы.</w:t>
+      </w:r>
+    </w:p>
+    <w:p>
+      <w:pPr>
+        <w:pStyle w:val="af1"/>
+      </w:pPr>
+      <w:proofErr w:type="spellStart"/>
+      <w:r>
+        <w:t>isr_</w:t>
+      </w:r>
+      <w:proofErr w:type="gramStart"/>
+      <w:r>
+        <w:t>vector</w:t>
+      </w:r>
+      <w:proofErr w:type="spellEnd"/>
+      <w:r>
+        <w:t xml:space="preserve">  -</w:t>
+      </w:r>
+      <w:proofErr w:type="gramEnd"/>
+      <w:r>
+        <w:t xml:space="preserve"> м</w:t>
+      </w:r>
+      <w:r>
+        <w:t>инимальна</w:t>
+      </w:r>
+      <w:r>
+        <w:t xml:space="preserve">я таблица </w:t>
+      </w:r>
+      <w:r>
+        <w:t>векторов</w:t>
+      </w:r>
+    </w:p>
+    <w:p>
+      <w:pPr>
         <w:pStyle w:val="a2"/>
       </w:pPr>
       <w:r>
@@ -3013,78 +3190,23 @@
     </w:p>
     <w:p>
       <w:pPr>
-        <w:pStyle w:val="a2"/>
-        <w:rPr>
-          <w:rStyle w:val="SourceText"/>
-          <w:rFonts w:ascii="Times New Roman" w:eastAsia="Times New Roman" w:hAnsi="Times New Roman" w:cs="Times New Roman"/>
-        </w:rPr>
-      </w:pPr>
-      <w:r>
-        <w:t xml:space="preserve"> Для чего вызывается функция </w:t>
-      </w:r>
-      <w:proofErr w:type="spellStart"/>
-      <w:r>
-        <w:t>HAL_</w:t>
-      </w:r>
-      <w:proofErr w:type="gramStart"/>
-      <w:r>
-        <w:t>IncTick</w:t>
-      </w:r>
-      <w:proofErr w:type="spellEnd"/>
-      <w:r>
-        <w:t>(</w:t>
-      </w:r>
-      <w:proofErr w:type="gramEnd"/>
-      <w:r>
-        <w:t xml:space="preserve">) в обработчике системного таймера </w:t>
-      </w:r>
-      <w:proofErr w:type="spellStart"/>
-      <w:r>
-        <w:t>SysTick</w:t>
-      </w:r>
-      <w:proofErr w:type="spellEnd"/>
-      <w:r>
-        <w:t xml:space="preserve"> — </w:t>
-      </w:r>
-      <w:proofErr w:type="spellStart"/>
-      <w:r>
-        <w:t>SysTick_Handler</w:t>
-      </w:r>
-      <w:proofErr w:type="spellEnd"/>
-      <w:r>
-        <w:t xml:space="preserve">? Как это связано с работой функции </w:t>
-      </w:r>
-      <w:proofErr w:type="spellStart"/>
-      <w:r>
-        <w:t>HAL_Delay</w:t>
-      </w:r>
-      <w:proofErr w:type="spellEnd"/>
-      <w:r>
-        <w:t>?</w:t>
-      </w:r>
-    </w:p>
-    <w:p>
-      <w:pPr>
-        <w:pStyle w:val="a"/>
-        <w:rPr>
-          <w:bCs/>
+        <w:pStyle w:val="af1"/>
+      </w:pPr>
+      <w:r>
+        <w:t>Обработчики прерываний</w:t>
+      </w:r>
+    </w:p>
+    <w:p>
+      <w:pPr>
+        <w:pStyle w:val="af1"/>
+        <w:rPr>
           <w:lang w:val="en-US"/>
         </w:rPr>
       </w:pPr>
-      <w:r>
-        <w:lastRenderedPageBreak/>
-        <w:t xml:space="preserve"> Вывод</w:t>
-      </w:r>
-    </w:p>
-    <w:p>
-      <w:pPr>
-        <w:pStyle w:val="a"/>
-        <w:spacing w:after="0"/>
-        <w:jc w:val="both"/>
-        <w:textAlignment w:val="baseline"/>
-        <w:rPr>
-          <w:bCs/>
-        </w:rPr>
+    </w:p>
+    <w:p>
+      <w:pPr>
+        <w:pStyle w:val="af1"/>
       </w:pPr>
     </w:p>
     <w:sectPr>
@@ -5891,6 +6013,7 @@
   <w:style w:type="character" w:default="1" w:styleId="a5">
     <w:name w:val="Default Paragraph Font"/>
     <w:uiPriority w:val="1"/>
+    <w:semiHidden/>
     <w:unhideWhenUsed/>
   </w:style>
   <w:style w:type="table" w:default="1" w:styleId="a6">
@@ -6749,12 +6872,7 @@
 </file>
 
 <file path=customXml/item1.xml><?xml version="1.0" encoding="utf-8"?>
-<?mso-contentType ?>
-<FormTemplates xmlns="http://schemas.microsoft.com/sharepoint/v3/contenttype/forms">
-  <Display>DocumentLibraryForm</Display>
-  <Edit>DocumentLibraryForm</Edit>
-  <New>DocumentLibraryForm</New>
-</FormTemplates>
+<b:Sources xmlns:b="http://schemas.openxmlformats.org/officeDocument/2006/bibliography" xmlns="http://schemas.openxmlformats.org/officeDocument/2006/bibliography" SelectedStyle="\GostName.XSL" StyleName="GOST - Name Sort"/>
 </file>
 
 <file path=customXml/item2.xml><?xml version="1.0" encoding="utf-8"?>
@@ -6764,7 +6882,12 @@
 </file>
 
 <file path=customXml/item3.xml><?xml version="1.0" encoding="utf-8"?>
-<b:Sources xmlns:b="http://schemas.openxmlformats.org/officeDocument/2006/bibliography" xmlns="http://schemas.openxmlformats.org/officeDocument/2006/bibliography" SelectedStyle="\GostName.XSL" StyleName="GOST - Name Sort"/>
+<?mso-contentType ?>
+<FormTemplates xmlns="http://schemas.microsoft.com/sharepoint/v3/contenttype/forms">
+  <Display>DocumentLibraryForm</Display>
+  <Edit>DocumentLibraryForm</Edit>
+  <New>DocumentLibraryForm</New>
+</FormTemplates>
 </file>
 
 <file path=customXml/item4.xml><?xml version="1.0" encoding="utf-8"?>
@@ -6938,9 +7061,9 @@
 </file>
 
 <file path=customXml/itemProps1.xml><?xml version="1.0" encoding="utf-8"?>
-<ds:datastoreItem xmlns:ds="http://schemas.openxmlformats.org/officeDocument/2006/customXml" ds:itemID="{39C7D8E7-58B8-4EF8-9176-88386B45CA3B}">
+<ds:datastoreItem xmlns:ds="http://schemas.openxmlformats.org/officeDocument/2006/customXml" ds:itemID="{CDC4A387-56AD-488A-8C32-742FD3638A0F}">
   <ds:schemaRefs>
-    <ds:schemaRef ds:uri="http://schemas.microsoft.com/sharepoint/v3/contenttype/forms"/>
+    <ds:schemaRef ds:uri="http://schemas.openxmlformats.org/officeDocument/2006/bibliography"/>
   </ds:schemaRefs>
 </ds:datastoreItem>
 </file>
@@ -6955,9 +7078,9 @@
 </file>
 
 <file path=customXml/itemProps3.xml><?xml version="1.0" encoding="utf-8"?>
-<ds:datastoreItem xmlns:ds="http://schemas.openxmlformats.org/officeDocument/2006/customXml" ds:itemID="{CDC4A387-56AD-488A-8C32-742FD3638A0F}">
+<ds:datastoreItem xmlns:ds="http://schemas.openxmlformats.org/officeDocument/2006/customXml" ds:itemID="{39C7D8E7-58B8-4EF8-9176-88386B45CA3B}">
   <ds:schemaRefs>
-    <ds:schemaRef ds:uri="http://schemas.openxmlformats.org/officeDocument/2006/bibliography"/>
+    <ds:schemaRef ds:uri="http://schemas.microsoft.com/sharepoint/v3/contenttype/forms"/>
   </ds:schemaRefs>
 </ds:datastoreItem>
 </file>

</xml_diff>